<commit_message>
Added question 2.3 to CNN
</commit_message>
<xml_diff>
--- a/CNN Simulations/Neuron Simulations ch2.docx
+++ b/CNN Simulations/Neuron Simulations ch2.docx
@@ -10,20 +10,15 @@
     <w:p/>
     <w:p>
       <w:r>
-        <w:t xml:space="preserve">Spikes at </w:t>
-      </w:r>
-      <w:proofErr w:type="spellStart"/>
-      <w:r>
-        <w:t>GbarE</w:t>
-      </w:r>
-      <w:proofErr w:type="spellEnd"/>
-      <w:r>
-        <w:t xml:space="preserve"> = 0.3</w:t>
-      </w:r>
-    </w:p>
-    <w:p/>
-    <w:p>
-      <w:r>
+        <w:t>Spikes at GbarE = 0.3</w:t>
+      </w:r>
+    </w:p>
+    <w:p/>
+    <w:p>
+      <w:r>
+        <w:rPr>
+          <w:noProof/>
+        </w:rPr>
         <w:drawing>
           <wp:inline distT="0" distB="0" distL="0" distR="0" wp14:anchorId="53DE4FCB" wp14:editId="4D977D5C">
             <wp:extent cx="5731510" cy="3522980"/>
@@ -64,18 +59,16 @@
     <w:p/>
     <w:p/>
     <w:p>
-      <w:proofErr w:type="spellStart"/>
-      <w:r>
-        <w:t>GBarE</w:t>
-      </w:r>
-      <w:proofErr w:type="spellEnd"/>
-      <w:r>
-        <w:t xml:space="preserve"> = 0.4</w:t>
-      </w:r>
-    </w:p>
-    <w:p/>
-    <w:p>
-      <w:r>
+      <w:r>
+        <w:t>GBarE = 0.4</w:t>
+      </w:r>
+    </w:p>
+    <w:p/>
+    <w:p>
+      <w:r>
+        <w:rPr>
+          <w:noProof/>
+        </w:rPr>
         <w:lastRenderedPageBreak/>
         <w:drawing>
           <wp:inline distT="0" distB="0" distL="0" distR="0" wp14:anchorId="73370949" wp14:editId="77388897">
@@ -117,18 +110,16 @@
     <w:p/>
     <w:p/>
     <w:p>
-      <w:proofErr w:type="spellStart"/>
-      <w:r>
-        <w:t>GBarE</w:t>
-      </w:r>
-      <w:proofErr w:type="spellEnd"/>
-      <w:r>
-        <w:t>=0.2</w:t>
-      </w:r>
-    </w:p>
-    <w:p/>
-    <w:p>
-      <w:r>
+      <w:r>
+        <w:t>GBarE=0.2</w:t>
+      </w:r>
+    </w:p>
+    <w:p/>
+    <w:p>
+      <w:r>
+        <w:rPr>
+          <w:noProof/>
+        </w:rPr>
         <w:drawing>
           <wp:inline distT="0" distB="0" distL="0" distR="0" wp14:anchorId="75596990" wp14:editId="5EA0F756">
             <wp:extent cx="5731510" cy="3522980"/>
@@ -168,19 +159,17 @@
     </w:p>
     <w:p/>
     <w:p>
-      <w:proofErr w:type="spellStart"/>
       <w:r>
         <w:lastRenderedPageBreak/>
-        <w:t>GBarE</w:t>
-      </w:r>
-      <w:proofErr w:type="spellEnd"/>
-      <w:r>
-        <w:t xml:space="preserve"> = 0.1</w:t>
-      </w:r>
-    </w:p>
-    <w:p/>
-    <w:p>
-      <w:r>
+        <w:t>GBarE = 0.1</w:t>
+      </w:r>
+    </w:p>
+    <w:p/>
+    <w:p>
+      <w:r>
+        <w:rPr>
+          <w:noProof/>
+        </w:rPr>
         <w:drawing>
           <wp:inline distT="0" distB="0" distL="0" distR="0" wp14:anchorId="2C4B716A" wp14:editId="7C9ABC12">
             <wp:extent cx="5731510" cy="3517900"/>
@@ -226,26 +215,18 @@
     </w:p>
     <w:p>
       <w:r>
-        <w:t xml:space="preserve">Increasing </w:t>
-      </w:r>
-      <w:proofErr w:type="spellStart"/>
-      <w:r>
-        <w:t>GbarE</w:t>
-      </w:r>
-      <w:proofErr w:type="spellEnd"/>
+        <w:t xml:space="preserve">Increasing GbarE </w:t>
+      </w:r>
+      <w:r>
+        <w:t xml:space="preserve"> 0.3 </w:t>
+      </w:r>
+      <w:r>
+        <w:t>to 0.4:</w:t>
+      </w:r>
       <w:r>
         <w:t xml:space="preserve"> </w:t>
       </w:r>
       <w:r>
-        <w:t xml:space="preserve"> 0.3 </w:t>
-      </w:r>
-      <w:r>
-        <w:t>to 0.4:</w:t>
-      </w:r>
-      <w:r>
-        <w:t xml:space="preserve"> </w:t>
-      </w:r>
-      <w:r>
         <w:t>Spike rate increases</w:t>
       </w:r>
     </w:p>
@@ -263,23 +244,59 @@
     </w:p>
     <w:p>
       <w:r>
-        <w:t xml:space="preserve">Setting </w:t>
-      </w:r>
-      <w:proofErr w:type="spellStart"/>
-      <w:r>
-        <w:t>GBarE</w:t>
-      </w:r>
-      <w:proofErr w:type="spellEnd"/>
-      <w:r>
-        <w:t xml:space="preserve"> to 0.1 </w:t>
-      </w:r>
-      <w:proofErr w:type="spellStart"/>
-      <w:r>
-        <w:t>theres</w:t>
-      </w:r>
-      <w:proofErr w:type="spellEnd"/>
-      <w:r>
-        <w:t xml:space="preserve"> no spikes occurring</w:t>
+        <w:t>Setting GBarE to 0.1 theres no spikes occurring</w:t>
+      </w:r>
+    </w:p>
+    <w:p/>
+    <w:p>
+      <w:r>
+        <w:t>2.3</w:t>
+      </w:r>
+    </w:p>
+    <w:p>
+      <w:r>
+        <w:t>Setting GbarE=0.13 starts the neural spikes</w:t>
+      </w:r>
+    </w:p>
+    <w:p/>
+    <w:p>
+      <w:r>
+        <w:lastRenderedPageBreak/>
+        <w:drawing>
+          <wp:inline distT="0" distB="0" distL="0" distR="0" wp14:anchorId="34663747" wp14:editId="73D61C33">
+            <wp:extent cx="5731510" cy="3384550"/>
+            <wp:effectExtent l="0" t="0" r="2540" b="6350"/>
+            <wp:docPr id="743020831" name="Picture 1" descr="A screenshot of a computer&#10;&#10;Description automatically generated"/>
+            <wp:cNvGraphicFramePr>
+              <a:graphicFrameLocks xmlns:a="http://schemas.openxmlformats.org/drawingml/2006/main" noChangeAspect="1"/>
+            </wp:cNvGraphicFramePr>
+            <a:graphic xmlns:a="http://schemas.openxmlformats.org/drawingml/2006/main">
+              <a:graphicData uri="http://schemas.openxmlformats.org/drawingml/2006/picture">
+                <pic:pic xmlns:pic="http://schemas.openxmlformats.org/drawingml/2006/picture">
+                  <pic:nvPicPr>
+                    <pic:cNvPr id="743020831" name="Picture 1" descr="A screenshot of a computer&#10;&#10;Description automatically generated"/>
+                    <pic:cNvPicPr/>
+                  </pic:nvPicPr>
+                  <pic:blipFill>
+                    <a:blip r:embed="rId8"/>
+                    <a:stretch>
+                      <a:fillRect/>
+                    </a:stretch>
+                  </pic:blipFill>
+                  <pic:spPr>
+                    <a:xfrm>
+                      <a:off x="0" y="0"/>
+                      <a:ext cx="5731510" cy="3384550"/>
+                    </a:xfrm>
+                    <a:prstGeom prst="rect">
+                      <a:avLst/>
+                    </a:prstGeom>
+                  </pic:spPr>
+                </pic:pic>
+              </a:graphicData>
+            </a:graphic>
+          </wp:inline>
+        </w:drawing>
       </w:r>
     </w:p>
     <w:sectPr>

</xml_diff>